<commit_message>
might as well add this to branch going into master
</commit_message>
<xml_diff>
--- a/PMMain/doc/Project Midas User Guide.docx
+++ b/PMMain/doc/Project Midas User Guide.docx
@@ -22,6 +22,12 @@
           <w:lang w:val="en-US"/>
         </w:rPr>
       </w:pPr>
+      <w:r>
+        <w:rPr>
+          <w:lang w:val="en-US"/>
+        </w:rPr>
+        <w:t xml:space="preserve"> </w:t>
+      </w:r>
     </w:p>
     <w:p>
       <w:pPr>
@@ -52,19 +58,27 @@
         <w:rPr>
           <w:lang w:val="en-US"/>
         </w:rPr>
-        <w:t xml:space="preserve">For Midas Version 1, Place a Myo armband on your </w:t>
-      </w:r>
-      <w:r>
-        <w:rPr>
-          <w:lang w:val="en-US"/>
-        </w:rPr>
-        <w:t xml:space="preserve">upper forearm </w:t>
-      </w:r>
-      <w:r>
-        <w:rPr>
-          <w:lang w:val="en-US"/>
-        </w:rPr>
-        <w:t>arm</w:t>
+        <w:t xml:space="preserve">For Midas Version 1, Place a </w:t>
+      </w:r>
+      <w:proofErr w:type="spellStart"/>
+      <w:r>
+        <w:rPr>
+          <w:lang w:val="en-US"/>
+        </w:rPr>
+        <w:t>Myo</w:t>
+      </w:r>
+      <w:proofErr w:type="spellEnd"/>
+      <w:r>
+        <w:rPr>
+          <w:lang w:val="en-US"/>
+        </w:rPr>
+        <w:t xml:space="preserve"> armband on your </w:t>
+      </w:r>
+      <w:r>
+        <w:rPr>
+          <w:lang w:val="en-US"/>
+        </w:rPr>
+        <w:t>upper forearm</w:t>
       </w:r>
     </w:p>
     <w:p>
@@ -75,6 +89,10 @@
         </w:rPr>
       </w:pPr>
       <w:r>
+        <w:rPr>
+          <w:noProof/>
+          <w:lang w:val="en-US" w:eastAsia="zh-TW"/>
+        </w:rPr>
         <w:drawing>
           <wp:inline distT="0" distB="0" distL="0" distR="0" wp14:anchorId="56E7C6E1" wp14:editId="7B3B8A30">
             <wp:extent cx="1733107" cy="992823"/>
@@ -138,7 +156,49 @@
         <w:rPr>
           <w:lang w:val="en-US"/>
         </w:rPr>
-        <w:t>Connect your Myo armband to Myo Connect (Software from Thalmic Labs)</w:t>
+        <w:t xml:space="preserve">Connect your </w:t>
+      </w:r>
+      <w:proofErr w:type="spellStart"/>
+      <w:r>
+        <w:rPr>
+          <w:lang w:val="en-US"/>
+        </w:rPr>
+        <w:t>Myo</w:t>
+      </w:r>
+      <w:proofErr w:type="spellEnd"/>
+      <w:r>
+        <w:rPr>
+          <w:lang w:val="en-US"/>
+        </w:rPr>
+        <w:t xml:space="preserve"> armband to </w:t>
+      </w:r>
+      <w:proofErr w:type="spellStart"/>
+      <w:r>
+        <w:rPr>
+          <w:lang w:val="en-US"/>
+        </w:rPr>
+        <w:t>Myo</w:t>
+      </w:r>
+      <w:proofErr w:type="spellEnd"/>
+      <w:r>
+        <w:rPr>
+          <w:lang w:val="en-US"/>
+        </w:rPr>
+        <w:t xml:space="preserve"> Connect (Software from </w:t>
+      </w:r>
+      <w:proofErr w:type="spellStart"/>
+      <w:r>
+        <w:rPr>
+          <w:lang w:val="en-US"/>
+        </w:rPr>
+        <w:t>Thalmic</w:t>
+      </w:r>
+      <w:proofErr w:type="spellEnd"/>
+      <w:r>
+        <w:rPr>
+          <w:lang w:val="en-US"/>
+        </w:rPr>
+        <w:t xml:space="preserve"> Labs)</w:t>
       </w:r>
     </w:p>
     <w:p>
@@ -156,10 +216,28 @@
         <w:rPr>
           <w:lang w:val="en-US"/>
         </w:rPr>
-        <w:t>Sync with the ‘Myo Sync Gesture’. Do so by holding your wrist waved outwards and moving your arm away from your body.</w:t>
-      </w:r>
-      <w:bookmarkStart w:id="0" w:name="_GoBack"/>
-      <w:bookmarkEnd w:id="0"/>
+        <w:t>Sync with the ‘</w:t>
+      </w:r>
+      <w:proofErr w:type="spellStart"/>
+      <w:r>
+        <w:rPr>
+          <w:lang w:val="en-US"/>
+        </w:rPr>
+        <w:t>Myo</w:t>
+      </w:r>
+      <w:proofErr w:type="spellEnd"/>
+      <w:r>
+        <w:rPr>
+          <w:lang w:val="en-US"/>
+        </w:rPr>
+        <w:t xml:space="preserve"> Sync Gestur</w:t>
+      </w:r>
+      <w:r>
+        <w:rPr>
+          <w:lang w:val="en-US"/>
+        </w:rPr>
+        <w:t>e’.</w:t>
+      </w:r>
     </w:p>
     <w:p>
       <w:pPr>
@@ -176,27 +254,7 @@
         <w:rPr>
           <w:lang w:val="en-US"/>
         </w:rPr>
-        <w:t>Run MidasGUI.exe</w:t>
-      </w:r>
-    </w:p>
-    <w:p>
-      <w:pPr>
-        <w:pStyle w:val="Heading1"/>
-        <w:rPr>
-          <w:lang w:val="en-US"/>
-        </w:rPr>
-      </w:pPr>
-      <w:r>
-        <w:rPr>
-          <w:lang w:val="en-US"/>
-        </w:rPr>
-        <w:t>First Glance at the</w:t>
-      </w:r>
-      <w:r>
-        <w:rPr>
-          <w:lang w:val="en-US"/>
-        </w:rPr>
-        <w:t xml:space="preserve"> UI</w:t>
+        <w:t>Do so by holding your wrist waved outwards and moving your arm away from your body.</w:t>
       </w:r>
     </w:p>
     <w:p>
@@ -214,6 +272,44 @@
         <w:rPr>
           <w:lang w:val="en-US"/>
         </w:rPr>
+        <w:t>Run MidasGUI.exe</w:t>
+      </w:r>
+    </w:p>
+    <w:p>
+      <w:pPr>
+        <w:pStyle w:val="Heading1"/>
+        <w:rPr>
+          <w:lang w:val="en-US"/>
+        </w:rPr>
+      </w:pPr>
+      <w:r>
+        <w:rPr>
+          <w:lang w:val="en-US"/>
+        </w:rPr>
+        <w:t>First Glance at the</w:t>
+      </w:r>
+      <w:r>
+        <w:rPr>
+          <w:lang w:val="en-US"/>
+        </w:rPr>
+        <w:t xml:space="preserve"> UI</w:t>
+      </w:r>
+    </w:p>
+    <w:p>
+      <w:pPr>
+        <w:pStyle w:val="ListParagraph"/>
+        <w:numPr>
+          <w:ilvl w:val="0"/>
+          <w:numId w:val="3"/>
+        </w:numPr>
+        <w:rPr>
+          <w:lang w:val="en-US"/>
+        </w:rPr>
+      </w:pPr>
+      <w:r>
+        <w:rPr>
+          <w:lang w:val="en-US"/>
+        </w:rPr>
         <w:t xml:space="preserve">When you start Midas, </w:t>
       </w:r>
       <w:r>
@@ -236,6 +332,10 @@
         </w:rPr>
       </w:pPr>
       <w:r>
+        <w:rPr>
+          <w:noProof/>
+          <w:lang w:val="en-US" w:eastAsia="zh-TW"/>
+        </w:rPr>
         <w:drawing>
           <wp:inline distT="0" distB="0" distL="0" distR="0" wp14:anchorId="15F44EB6" wp14:editId="587C5EA7">
             <wp:extent cx="2686050" cy="1752600"/>
@@ -321,7 +421,21 @@
         <w:rPr>
           <w:lang w:val="en-US"/>
         </w:rPr>
-        <w:t xml:space="preserve"> (ie if you spread your fingers, it will show you)</w:t>
+        <w:t xml:space="preserve"> (</w:t>
+      </w:r>
+      <w:proofErr w:type="spellStart"/>
+      <w:r>
+        <w:rPr>
+          <w:lang w:val="en-US"/>
+        </w:rPr>
+        <w:t>ie</w:t>
+      </w:r>
+      <w:proofErr w:type="spellEnd"/>
+      <w:r>
+        <w:rPr>
+          <w:lang w:val="en-US"/>
+        </w:rPr>
+        <w:t xml:space="preserve"> if you spread your fingers, it will show you)</w:t>
       </w:r>
     </w:p>
     <w:p>
@@ -380,6 +494,338 @@
     </w:p>
     <w:p>
       <w:pPr>
+        <w:rPr>
+          <w:lang w:val="en-US"/>
+        </w:rPr>
+      </w:pPr>
+    </w:p>
+    <w:p>
+      <w:pPr>
+        <w:rPr>
+          <w:lang w:val="en-US"/>
+        </w:rPr>
+      </w:pPr>
+    </w:p>
+    <w:p>
+      <w:pPr>
+        <w:pStyle w:val="Heading1"/>
+        <w:rPr>
+          <w:lang w:val="en-US"/>
+        </w:rPr>
+      </w:pPr>
+      <w:r>
+        <w:rPr>
+          <w:lang w:val="en-US"/>
+        </w:rPr>
+        <w:lastRenderedPageBreak/>
+        <w:t>Gestures</w:t>
+      </w:r>
+    </w:p>
+    <w:p>
+      <w:pPr>
+        <w:rPr>
+          <w:lang w:val="en-US"/>
+        </w:rPr>
+      </w:pPr>
+      <w:r>
+        <w:rPr>
+          <w:noProof/>
+          <w:lang w:val="en-US" w:eastAsia="zh-TW"/>
+        </w:rPr>
+        <w:drawing>
+          <wp:inline distT="0" distB="0" distL="0" distR="0" wp14:anchorId="7466D5FE" wp14:editId="282C68F0">
+            <wp:extent cx="1000125" cy="1000125"/>
+            <wp:effectExtent l="0" t="0" r="9525" b="9525"/>
+            <wp:docPr id="3" name="Picture 3" descr="C:\Users\Owen\Desktop\ProjectMidas-caseStudy\ProjectMidas-caseStudy\PMMain\Midas\MidasGUI\Resources\MainImgs\fingerSpread.jpg"/>
+            <wp:cNvGraphicFramePr>
+              <a:graphicFrameLocks xmlns:a="http://schemas.openxmlformats.org/drawingml/2006/main" noChangeAspect="1"/>
+            </wp:cNvGraphicFramePr>
+            <a:graphic xmlns:a="http://schemas.openxmlformats.org/drawingml/2006/main">
+              <a:graphicData uri="http://schemas.openxmlformats.org/drawingml/2006/picture">
+                <pic:pic xmlns:pic="http://schemas.openxmlformats.org/drawingml/2006/picture">
+                  <pic:nvPicPr>
+                    <pic:cNvPr id="0" name="Picture 1" descr="C:\Users\Owen\Desktop\ProjectMidas-caseStudy\ProjectMidas-caseStudy\PMMain\Midas\MidasGUI\Resources\MainImgs\fingerSpread.jpg"/>
+                    <pic:cNvPicPr>
+                      <a:picLocks noChangeAspect="1" noChangeArrowheads="1"/>
+                    </pic:cNvPicPr>
+                  </pic:nvPicPr>
+                  <pic:blipFill>
+                    <a:blip r:embed="rId7" cstate="print">
+                      <a:extLst>
+                        <a:ext uri="{28A0092B-C50C-407E-A947-70E740481C1C}">
+                          <a14:useLocalDpi xmlns:a14="http://schemas.microsoft.com/office/drawing/2010/main" val="0"/>
+                        </a:ext>
+                      </a:extLst>
+                    </a:blip>
+                    <a:srcRect/>
+                    <a:stretch>
+                      <a:fillRect/>
+                    </a:stretch>
+                  </pic:blipFill>
+                  <pic:spPr bwMode="auto">
+                    <a:xfrm>
+                      <a:off x="0" y="0"/>
+                      <a:ext cx="1000125" cy="1000125"/>
+                    </a:xfrm>
+                    <a:prstGeom prst="rect">
+                      <a:avLst/>
+                    </a:prstGeom>
+                    <a:noFill/>
+                    <a:ln>
+                      <a:noFill/>
+                    </a:ln>
+                  </pic:spPr>
+                </pic:pic>
+              </a:graphicData>
+            </a:graphic>
+          </wp:inline>
+        </w:drawing>
+      </w:r>
+      <w:r>
+        <w:rPr>
+          <w:noProof/>
+          <w:lang w:val="en-US" w:eastAsia="zh-TW"/>
+        </w:rPr>
+        <w:drawing>
+          <wp:inline distT="0" distB="0" distL="0" distR="0" wp14:anchorId="4AC275CF" wp14:editId="212E7000">
+            <wp:extent cx="1000125" cy="1000125"/>
+            <wp:effectExtent l="0" t="0" r="9525" b="9525"/>
+            <wp:docPr id="6" name="Picture 6" descr="C:\Users\Owen\Desktop\ProjectMidas-caseStudy\ProjectMidas-caseStudy\PMMain\Midas\MidasGUI\Resources\MainImgs\fist.jpg"/>
+            <wp:cNvGraphicFramePr>
+              <a:graphicFrameLocks xmlns:a="http://schemas.openxmlformats.org/drawingml/2006/main" noChangeAspect="1"/>
+            </wp:cNvGraphicFramePr>
+            <a:graphic xmlns:a="http://schemas.openxmlformats.org/drawingml/2006/main">
+              <a:graphicData uri="http://schemas.openxmlformats.org/drawingml/2006/picture">
+                <pic:pic xmlns:pic="http://schemas.openxmlformats.org/drawingml/2006/picture">
+                  <pic:nvPicPr>
+                    <pic:cNvPr id="0" name="Picture 2" descr="C:\Users\Owen\Desktop\ProjectMidas-caseStudy\ProjectMidas-caseStudy\PMMain\Midas\MidasGUI\Resources\MainImgs\fist.jpg"/>
+                    <pic:cNvPicPr>
+                      <a:picLocks noChangeAspect="1" noChangeArrowheads="1"/>
+                    </pic:cNvPicPr>
+                  </pic:nvPicPr>
+                  <pic:blipFill>
+                    <a:blip r:embed="rId8" cstate="print">
+                      <a:extLst>
+                        <a:ext uri="{28A0092B-C50C-407E-A947-70E740481C1C}">
+                          <a14:useLocalDpi xmlns:a14="http://schemas.microsoft.com/office/drawing/2010/main" val="0"/>
+                        </a:ext>
+                      </a:extLst>
+                    </a:blip>
+                    <a:srcRect/>
+                    <a:stretch>
+                      <a:fillRect/>
+                    </a:stretch>
+                  </pic:blipFill>
+                  <pic:spPr bwMode="auto">
+                    <a:xfrm>
+                      <a:off x="0" y="0"/>
+                      <a:ext cx="1000125" cy="1000125"/>
+                    </a:xfrm>
+                    <a:prstGeom prst="rect">
+                      <a:avLst/>
+                    </a:prstGeom>
+                    <a:noFill/>
+                    <a:ln>
+                      <a:noFill/>
+                    </a:ln>
+                  </pic:spPr>
+                </pic:pic>
+              </a:graphicData>
+            </a:graphic>
+          </wp:inline>
+        </w:drawing>
+      </w:r>
+      <w:r>
+        <w:rPr>
+          <w:noProof/>
+          <w:lang w:val="en-US" w:eastAsia="zh-TW"/>
+        </w:rPr>
+        <w:drawing>
+          <wp:inline distT="0" distB="0" distL="0" distR="0" wp14:anchorId="0D8B75C3" wp14:editId="3A317170">
+            <wp:extent cx="1000125" cy="1000125"/>
+            <wp:effectExtent l="0" t="0" r="9525" b="9525"/>
+            <wp:docPr id="8" name="Picture 8" descr="C:\Users\Owen\Desktop\ProjectMidas-caseStudy\ProjectMidas-caseStudy\PMMain\Midas\MidasGUI\Resources\MainImgs\pinkyToThumb.jpg"/>
+            <wp:cNvGraphicFramePr>
+              <a:graphicFrameLocks xmlns:a="http://schemas.openxmlformats.org/drawingml/2006/main" noChangeAspect="1"/>
+            </wp:cNvGraphicFramePr>
+            <a:graphic xmlns:a="http://schemas.openxmlformats.org/drawingml/2006/main">
+              <a:graphicData uri="http://schemas.openxmlformats.org/drawingml/2006/picture">
+                <pic:pic xmlns:pic="http://schemas.openxmlformats.org/drawingml/2006/picture">
+                  <pic:nvPicPr>
+                    <pic:cNvPr id="0" name="Picture 3" descr="C:\Users\Owen\Desktop\ProjectMidas-caseStudy\ProjectMidas-caseStudy\PMMain\Midas\MidasGUI\Resources\MainImgs\pinkyToThumb.jpg"/>
+                    <pic:cNvPicPr>
+                      <a:picLocks noChangeAspect="1" noChangeArrowheads="1"/>
+                    </pic:cNvPicPr>
+                  </pic:nvPicPr>
+                  <pic:blipFill>
+                    <a:blip r:embed="rId9" cstate="print">
+                      <a:extLst>
+                        <a:ext uri="{28A0092B-C50C-407E-A947-70E740481C1C}">
+                          <a14:useLocalDpi xmlns:a14="http://schemas.microsoft.com/office/drawing/2010/main" val="0"/>
+                        </a:ext>
+                      </a:extLst>
+                    </a:blip>
+                    <a:srcRect/>
+                    <a:stretch>
+                      <a:fillRect/>
+                    </a:stretch>
+                  </pic:blipFill>
+                  <pic:spPr bwMode="auto">
+                    <a:xfrm>
+                      <a:off x="0" y="0"/>
+                      <a:ext cx="1000125" cy="1000125"/>
+                    </a:xfrm>
+                    <a:prstGeom prst="rect">
+                      <a:avLst/>
+                    </a:prstGeom>
+                    <a:noFill/>
+                    <a:ln>
+                      <a:noFill/>
+                    </a:ln>
+                  </pic:spPr>
+                </pic:pic>
+              </a:graphicData>
+            </a:graphic>
+          </wp:inline>
+        </w:drawing>
+      </w:r>
+      <w:r>
+        <w:rPr>
+          <w:noProof/>
+          <w:lang w:val="en-US" w:eastAsia="zh-TW"/>
+        </w:rPr>
+        <w:drawing>
+          <wp:inline distT="0" distB="0" distL="0" distR="0" wp14:anchorId="15D9A6FD" wp14:editId="59E7EE75">
+            <wp:extent cx="1000125" cy="1000125"/>
+            <wp:effectExtent l="0" t="0" r="9525" b="9525"/>
+            <wp:docPr id="9" name="Picture 9" descr="C:\Users\Owen\Desktop\ProjectMidas-caseStudy\ProjectMidas-caseStudy\PMMain\Midas\MidasGUI\Resources\MainImgs\waveIn.jpg"/>
+            <wp:cNvGraphicFramePr>
+              <a:graphicFrameLocks xmlns:a="http://schemas.openxmlformats.org/drawingml/2006/main" noChangeAspect="1"/>
+            </wp:cNvGraphicFramePr>
+            <a:graphic xmlns:a="http://schemas.openxmlformats.org/drawingml/2006/main">
+              <a:graphicData uri="http://schemas.openxmlformats.org/drawingml/2006/picture">
+                <pic:pic xmlns:pic="http://schemas.openxmlformats.org/drawingml/2006/picture">
+                  <pic:nvPicPr>
+                    <pic:cNvPr id="0" name="Picture 4" descr="C:\Users\Owen\Desktop\ProjectMidas-caseStudy\ProjectMidas-caseStudy\PMMain\Midas\MidasGUI\Resources\MainImgs\waveIn.jpg"/>
+                    <pic:cNvPicPr>
+                      <a:picLocks noChangeAspect="1" noChangeArrowheads="1"/>
+                    </pic:cNvPicPr>
+                  </pic:nvPicPr>
+                  <pic:blipFill>
+                    <a:blip r:embed="rId10" cstate="print">
+                      <a:extLst>
+                        <a:ext uri="{28A0092B-C50C-407E-A947-70E740481C1C}">
+                          <a14:useLocalDpi xmlns:a14="http://schemas.microsoft.com/office/drawing/2010/main" val="0"/>
+                        </a:ext>
+                      </a:extLst>
+                    </a:blip>
+                    <a:srcRect/>
+                    <a:stretch>
+                      <a:fillRect/>
+                    </a:stretch>
+                  </pic:blipFill>
+                  <pic:spPr bwMode="auto">
+                    <a:xfrm>
+                      <a:off x="0" y="0"/>
+                      <a:ext cx="1000125" cy="1000125"/>
+                    </a:xfrm>
+                    <a:prstGeom prst="rect">
+                      <a:avLst/>
+                    </a:prstGeom>
+                    <a:noFill/>
+                    <a:ln>
+                      <a:noFill/>
+                    </a:ln>
+                  </pic:spPr>
+                </pic:pic>
+              </a:graphicData>
+            </a:graphic>
+          </wp:inline>
+        </w:drawing>
+      </w:r>
+      <w:r>
+        <w:rPr>
+          <w:noProof/>
+          <w:lang w:val="en-US" w:eastAsia="zh-TW"/>
+        </w:rPr>
+        <w:drawing>
+          <wp:inline distT="0" distB="0" distL="0" distR="0" wp14:anchorId="0625E3BE" wp14:editId="769E9735">
+            <wp:extent cx="1000125" cy="1000125"/>
+            <wp:effectExtent l="0" t="0" r="9525" b="9525"/>
+            <wp:docPr id="10" name="Picture 10" descr="C:\Users\Owen\Desktop\ProjectMidas-caseStudy\ProjectMidas-caseStudy\PMMain\Midas\MidasGUI\Resources\MainImgs\waveOut.jpg"/>
+            <wp:cNvGraphicFramePr>
+              <a:graphicFrameLocks xmlns:a="http://schemas.openxmlformats.org/drawingml/2006/main" noChangeAspect="1"/>
+            </wp:cNvGraphicFramePr>
+            <a:graphic xmlns:a="http://schemas.openxmlformats.org/drawingml/2006/main">
+              <a:graphicData uri="http://schemas.openxmlformats.org/drawingml/2006/picture">
+                <pic:pic xmlns:pic="http://schemas.openxmlformats.org/drawingml/2006/picture">
+                  <pic:nvPicPr>
+                    <pic:cNvPr id="0" name="Picture 5" descr="C:\Users\Owen\Desktop\ProjectMidas-caseStudy\ProjectMidas-caseStudy\PMMain\Midas\MidasGUI\Resources\MainImgs\waveOut.jpg"/>
+                    <pic:cNvPicPr>
+                      <a:picLocks noChangeAspect="1" noChangeArrowheads="1"/>
+                    </pic:cNvPicPr>
+                  </pic:nvPicPr>
+                  <pic:blipFill>
+                    <a:blip r:embed="rId11" cstate="print">
+                      <a:extLst>
+                        <a:ext uri="{28A0092B-C50C-407E-A947-70E740481C1C}">
+                          <a14:useLocalDpi xmlns:a14="http://schemas.microsoft.com/office/drawing/2010/main" val="0"/>
+                        </a:ext>
+                      </a:extLst>
+                    </a:blip>
+                    <a:srcRect/>
+                    <a:stretch>
+                      <a:fillRect/>
+                    </a:stretch>
+                  </pic:blipFill>
+                  <pic:spPr bwMode="auto">
+                    <a:xfrm>
+                      <a:off x="0" y="0"/>
+                      <a:ext cx="1000125" cy="1000125"/>
+                    </a:xfrm>
+                    <a:prstGeom prst="rect">
+                      <a:avLst/>
+                    </a:prstGeom>
+                    <a:noFill/>
+                    <a:ln>
+                      <a:noFill/>
+                    </a:ln>
+                  </pic:spPr>
+                </pic:pic>
+              </a:graphicData>
+            </a:graphic>
+          </wp:inline>
+        </w:drawing>
+      </w:r>
+    </w:p>
+    <w:p>
+      <w:pPr>
+        <w:rPr>
+          <w:lang w:val="en-US"/>
+        </w:rPr>
+      </w:pPr>
+      <w:r>
+        <w:rPr>
+          <w:lang w:val="en-US"/>
+        </w:rPr>
+        <w:t>-</w:t>
+      </w:r>
+      <w:r>
+        <w:rPr>
+          <w:lang w:val="en-US"/>
+        </w:rPr>
+        <w:t>Finger Spread       -Fist                         -Pinky to thumb    -wave in                 -wave out</w:t>
+      </w:r>
+    </w:p>
+    <w:p>
+      <w:pPr>
+        <w:rPr>
+          <w:lang w:val="en-US"/>
+        </w:rPr>
+      </w:pPr>
+    </w:p>
+    <w:p>
+      <w:pPr>
         <w:pStyle w:val="Heading1"/>
         <w:rPr>
           <w:lang w:val="en-US"/>
@@ -409,6 +855,8 @@
         </w:rPr>
         <w:t>Midas has 4 unique modes</w:t>
       </w:r>
+      <w:bookmarkStart w:id="0" w:name="_GoBack"/>
+      <w:bookmarkEnd w:id="0"/>
     </w:p>
     <w:p>
       <w:pPr>
@@ -443,14 +891,7 @@
         <w:rPr>
           <w:lang w:val="en-US"/>
         </w:rPr>
-        <w:t xml:space="preserve">Mouse Mode: Your arm becomes a joystick. Everything is based off of the angle that your arm enters this mode from. If you move your arm up, the red dot will move up and </w:t>
-      </w:r>
-      <w:r>
-        <w:rPr>
-          <w:lang w:val="en-US"/>
-        </w:rPr>
-        <w:lastRenderedPageBreak/>
-        <w:t>the cursor will start to move up, just like a joystick moving forward. If you move your arm left, the red dot will move left, and so on. Below is a diagram to help show this behavior:</w:t>
+        <w:t>Mouse Mode: Your arm becomes a joystick. Everything is based off of the angle that your arm enters this mode from. If you move your arm up, the red dot will move up and the cursor will start to move up, just like a joystick moving forward. If you move your arm left, the red dot will move left, and so on. Below is a diagram to help show this behavior:</w:t>
       </w:r>
     </w:p>
     <w:p>
@@ -464,7 +905,7 @@
       <w:r>
         <w:rPr>
           <w:noProof/>
-          <w:lang w:eastAsia="en-CA"/>
+          <w:lang w:val="en-US" w:eastAsia="zh-TW"/>
         </w:rPr>
         <w:drawing>
           <wp:inline distT="0" distB="0" distL="0" distR="0" wp14:anchorId="229A8783" wp14:editId="2DD6302C">
@@ -482,7 +923,7 @@
                     <pic:cNvPicPr/>
                   </pic:nvPicPr>
                   <pic:blipFill>
-                    <a:blip r:embed="rId7"/>
+                    <a:blip r:embed="rId12"/>
                     <a:stretch>
                       <a:fillRect/>
                     </a:stretch>
@@ -542,7 +983,21 @@
         <w:rPr>
           <w:lang w:val="en-US"/>
         </w:rPr>
-        <w:t xml:space="preserve">And your fist controls if you choose a letter. If you angle your arm down and to the left like in the image to the left below, then tap your fist, you will type the letter ‘i’. Note that if you </w:t>
+        <w:t>And your fist controls if you choose a letter. If you angle your arm down and to the left like in the image to the left below, then tap your fist, you will type the letter ‘</w:t>
+      </w:r>
+      <w:proofErr w:type="spellStart"/>
+      <w:r>
+        <w:rPr>
+          <w:lang w:val="en-US"/>
+        </w:rPr>
+        <w:t>i</w:t>
+      </w:r>
+      <w:proofErr w:type="spellEnd"/>
+      <w:r>
+        <w:rPr>
+          <w:lang w:val="en-US"/>
+        </w:rPr>
+        <w:t xml:space="preserve">’. Note that if you </w:t>
       </w:r>
       <w:r>
         <w:rPr>
@@ -555,7 +1010,21 @@
         <w:rPr>
           <w:lang w:val="en-US"/>
         </w:rPr>
-        <w:t xml:space="preserve"> the fist, then you will get the second letter that is highlighted, in this case ‘I’.</w:t>
+        <w:t xml:space="preserve"> the </w:t>
+      </w:r>
+      <w:proofErr w:type="spellStart"/>
+      <w:r>
+        <w:rPr>
+          <w:lang w:val="en-US"/>
+        </w:rPr>
+        <w:t>fist</w:t>
+      </w:r>
+      <w:proofErr w:type="spellEnd"/>
+      <w:r>
+        <w:rPr>
+          <w:lang w:val="en-US"/>
+        </w:rPr>
+        <w:t>, then you will get the second letter that is highlighted, in this case ‘I’.</w:t>
       </w:r>
     </w:p>
     <w:p>
@@ -567,6 +1036,11 @@
         </w:rPr>
       </w:pPr>
       <w:r>
+        <w:rPr>
+          <w:noProof/>
+          <w:lang w:val="en-US" w:eastAsia="zh-TW"/>
+        </w:rPr>
+        <w:lastRenderedPageBreak/>
         <w:drawing>
           <wp:inline distT="0" distB="0" distL="0" distR="0" wp14:anchorId="59F4FE8A" wp14:editId="74AD2B38">
             <wp:extent cx="2390185" cy="2158409"/>
@@ -585,7 +1059,7 @@
                     </pic:cNvPicPr>
                   </pic:nvPicPr>
                   <pic:blipFill>
-                    <a:blip r:embed="rId8"/>
+                    <a:blip r:embed="rId13"/>
                     <a:stretch>
                       <a:fillRect/>
                     </a:stretch>
@@ -606,6 +1080,10 @@
         </w:drawing>
       </w:r>
       <w:r>
+        <w:rPr>
+          <w:noProof/>
+          <w:lang w:val="en-US" w:eastAsia="zh-TW"/>
+        </w:rPr>
         <w:drawing>
           <wp:inline distT="0" distB="0" distL="0" distR="0" wp14:anchorId="7C7761D5" wp14:editId="0AF134CC">
             <wp:extent cx="2402958" cy="2077459"/>
@@ -624,7 +1102,7 @@
                     </pic:cNvPicPr>
                   </pic:nvPicPr>
                   <pic:blipFill>
-                    <a:blip r:embed="rId9"/>
+                    <a:blip r:embed="rId14"/>
                     <a:stretch>
                       <a:fillRect/>
                     </a:stretch>
@@ -751,9 +1229,8 @@
       <w:r>
         <w:rPr>
           <w:noProof/>
-          <w:lang w:eastAsia="en-CA"/>
-        </w:rPr>
-        <w:lastRenderedPageBreak/>
+          <w:lang w:val="en-US" w:eastAsia="zh-TW"/>
+        </w:rPr>
         <w:drawing>
           <wp:inline distT="0" distB="0" distL="0" distR="0">
             <wp:extent cx="5934075" cy="3352800"/>
@@ -772,7 +1249,7 @@
                     </pic:cNvPicPr>
                   </pic:nvPicPr>
                   <pic:blipFill>
-                    <a:blip r:embed="rId10">
+                    <a:blip r:embed="rId15">
                       <a:extLst>
                         <a:ext uri="{28A0092B-C50C-407E-A947-70E740481C1C}">
                           <a14:useLocalDpi xmlns:a14="http://schemas.microsoft.com/office/drawing/2010/main" val="0"/>
@@ -1537,6 +2014,7 @@
   <w:style w:type="character" w:default="1" w:styleId="DefaultParagraphFont">
     <w:name w:val="Default Paragraph Font"/>
     <w:uiPriority w:val="1"/>
+    <w:semiHidden/>
     <w:unhideWhenUsed/>
   </w:style>
   <w:style w:type="table" w:default="1" w:styleId="TableNormal">

</xml_diff>